<commit_message>
adding exam3 and umolectures
</commit_message>
<xml_diff>
--- a/Advanced Reactor Materials/Exam2.docx
+++ b/Advanced Reactor Materials/Exam2.docx
@@ -46,7 +46,13 @@
         <w:rPr>
           <w:rFonts w:ascii="Times New Roman" w:eastAsia="Times New Roman" w:hAnsi="Times New Roman" w:cs="Times New Roman"/>
         </w:rPr>
-        <w:t>Exam 1</w:t>
+        <w:t xml:space="preserve">Exam </w:t>
+      </w:r>
+      <w:r>
+        <w:rPr>
+          <w:rFonts w:ascii="Times New Roman" w:eastAsia="Times New Roman" w:hAnsi="Times New Roman" w:cs="Times New Roman"/>
+        </w:rPr>
+        <w:t>2</w:t>
       </w:r>
     </w:p>
     <w:p>
@@ -281,13 +287,7 @@
         <w:rPr>
           <w:rFonts w:ascii="Times New Roman" w:eastAsia="Times New Roman" w:hAnsi="Times New Roman" w:cs="Times New Roman"/>
         </w:rPr>
-        <w:t>What are the adverse effects of FCCI?</w:t>
-      </w:r>
-      <w:r>
-        <w:rPr>
-          <w:rFonts w:ascii="Times New Roman" w:eastAsia="Times New Roman" w:hAnsi="Times New Roman" w:cs="Times New Roman"/>
-        </w:rPr>
-        <w:t xml:space="preserve"> (</w:t>
+        <w:t>What are the adverse effects of FCCI? (</w:t>
       </w:r>
       <w:r>
         <w:rPr>

</xml_diff>